<commit_message>
updated FR and EN template files
</commit_message>
<xml_diff>
--- a/templates/ENGLISH/census_sample_description_template.docx
+++ b/templates/ENGLISH/census_sample_description_template.docx
@@ -19,48 +19,27 @@
         <w:t>country</w:t>
       </w:r>
       <w:bookmarkEnd w:id="0"/>
-      <w:r>
+    </w:p>
+    <w:p>
+      <w:pPr>
+        <w:pStyle w:val="Heading2"/>
         <w:rPr>
           <w:rFonts w:ascii="Source Sans Pro" w:hAnsi="Source Sans Pro"/>
           <w:sz w:val="20"/>
         </w:rPr>
-        <w:t xml:space="preserve"> </w:t>
-      </w:r>
+      </w:pPr>
       <w:r>
         <w:rPr>
           <w:rFonts w:ascii="Source Sans Pro" w:hAnsi="Source Sans Pro"/>
           <w:sz w:val="20"/>
         </w:rPr>
-        <w:t>S</w:t>
+        <w:t>Sample Description a</w:t>
       </w:r>
       <w:r>
         <w:rPr>
           <w:rFonts w:ascii="Source Sans Pro" w:hAnsi="Source Sans Pro"/>
           <w:sz w:val="20"/>
         </w:rPr>
-        <w:t>urvey</w:t>
-      </w:r>
-    </w:p>
-    <w:p>
-      <w:pPr>
-        <w:pStyle w:val="Heading2"/>
-        <w:rPr>
-          <w:rFonts w:ascii="Source Sans Pro" w:hAnsi="Source Sans Pro"/>
-          <w:sz w:val="20"/>
-        </w:rPr>
-      </w:pPr>
-      <w:r>
-        <w:rPr>
-          <w:rFonts w:ascii="Source Sans Pro" w:hAnsi="Source Sans Pro"/>
-          <w:sz w:val="20"/>
-        </w:rPr>
-        <w:t>Sample Description a</w:t>
-      </w:r>
-      <w:r>
-        <w:rPr>
-          <w:rFonts w:ascii="Source Sans Pro" w:hAnsi="Source Sans Pro"/>
-          <w:sz w:val="20"/>
-        </w:rPr>
         <w:t>nd Weighting Procedures</w:t>
       </w:r>
     </w:p>
@@ -70,7 +49,7 @@
           <w:noProof/>
         </w:rPr>
         <w:pict w14:anchorId="3E25EF94">
-          <v:line id="Straight Connector 1" o:spid="_x0000_s2050" style="position:absolute;z-index:1;visibility:visible;mso-wrap-style:square;mso-width-percent:0;mso-height-percent:0;mso-wrap-distance-left:9pt;mso-wrap-distance-top:.mm;mso-wrap-distance-right:9pt;mso-wrap-distance-bottom:.mm;mso-position-horizontal:absolute;mso-position-horizontal-relative:text;mso-position-vertical:absolute;mso-position-vertical-relative:text;mso-width-percent:0;mso-height-percent:0;mso-width-relative:margin;mso-height-relative:margin" from="-1.6pt,5.45pt" to="453.85pt,5.45pt" o:gfxdata="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" strokecolor="#4472c4" strokeweight="1.07pt">
+          <v:line id="Straight Connector 1" o:spid="_x0000_s2050" style="position:absolute;z-index:251657728;visibility:visible;mso-wrap-style:square;mso-width-percent:0;mso-height-percent:0;mso-wrap-distance-left:9pt;mso-wrap-distance-right:9pt;mso-position-horizontal:absolute;mso-position-horizontal-relative:text;mso-position-vertical:absolute;mso-position-vertical-relative:text;mso-width-percent:0;mso-height-percent:0;mso-width-relative:margin;mso-height-relative:margin" from="-1.6pt,5.45pt" to="453.85pt,5.45pt" o:gfxdata="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" strokecolor="#4472c4" strokeweight="1.07pt">
             <v:stroke joinstyle="miter"/>
           </v:line>
         </w:pict>

</xml_diff>